<commit_message>
Update lecture 2 notes
</commit_message>
<xml_diff>
--- a/Lesson-2/Lecture-2_Notes.docx
+++ b/Lesson-2/Lecture-2_Notes.docx
@@ -23,6 +23,9 @@
         <w:t>2</w:t>
       </w:r>
       <w:r>
+        <w:t>3</w:t>
+      </w:r>
+      <w:r>
         <w:t>, 2023</w:t>
       </w:r>
     </w:p>
@@ -98,9 +101,9 @@
           <w:noProof/>
         </w:rPr>
         <w:drawing>
-          <wp:inline distT="0" distB="0" distL="0" distR="0" wp14:anchorId="0C189D7B" wp14:editId="74207815">
-            <wp:extent cx="3914819" cy="5165387"/>
-            <wp:effectExtent l="0" t="0" r="0" b="3810"/>
+          <wp:inline distT="0" distB="0" distL="0" distR="0" wp14:anchorId="0C189D7B" wp14:editId="3DCE9C77">
+            <wp:extent cx="3866920" cy="5138770"/>
+            <wp:effectExtent l="0" t="0" r="0" b="5080"/>
             <wp:docPr id="4" name="Picture 4" descr="A picture containing text, decorated&#10;&#10;Description automatically generated"/>
             <wp:cNvGraphicFramePr>
               <a:graphicFrameLocks xmlns:a="http://schemas.openxmlformats.org/drawingml/2006/main" noChangeAspect="1"/>
@@ -112,7 +115,7 @@
                     <pic:cNvPr id="4" name="Picture 4" descr="A picture containing text, decorated&#10;&#10;Description automatically generated"/>
                     <pic:cNvPicPr/>
                   </pic:nvPicPr>
-                  <pic:blipFill>
+                  <pic:blipFill rotWithShape="1">
                     <a:blip r:embed="rId8" cstate="print">
                       <a:extLst>
                         <a:ext uri="{28A0092B-C50C-407E-A947-70E740481C1C}">
@@ -120,18 +123,25 @@
                         </a:ext>
                       </a:extLst>
                     </a:blip>
-                    <a:stretch>
-                      <a:fillRect/>
-                    </a:stretch>
+                    <a:srcRect l="378" t="-1" r="817" b="487"/>
+                    <a:stretch/>
                   </pic:blipFill>
-                  <pic:spPr>
+                  <pic:spPr bwMode="auto">
                     <a:xfrm>
                       <a:off x="0" y="0"/>
-                      <a:ext cx="3954629" cy="5217914"/>
+                      <a:ext cx="3907366" cy="5192518"/>
                     </a:xfrm>
                     <a:prstGeom prst="rect">
                       <a:avLst/>
                     </a:prstGeom>
+                    <a:ln>
+                      <a:noFill/>
+                    </a:ln>
+                    <a:extLst>
+                      <a:ext uri="{53640926-AAD7-44D8-BBD7-CCE9431645EC}">
+                        <a14:shadowObscured xmlns:a14="http://schemas.microsoft.com/office/drawing/2010/main"/>
+                      </a:ext>
+                    </a:extLst>
                   </pic:spPr>
                 </pic:pic>
               </a:graphicData>
@@ -167,7 +177,7 @@
           <w:b w:val="0"/>
           <w:bCs/>
         </w:rPr>
-        <w:t xml:space="preserve"> The final render of this lesson, after combining environmental textures, procedural materials, and realistic PBR materials.</w:t>
+        <w:t xml:space="preserve"> The final render of this lesson, combining environmental textures, procedural materials, and realistic PBR materials.</w:t>
       </w:r>
     </w:p>
     <w:p>
@@ -252,7 +262,33 @@
         <w:rPr>
           <w:rFonts w:cs="Times New Roman"/>
         </w:rPr>
-        <w:t xml:space="preserve"> will also introduce almost all the topics you will need to consider yourself a Blender expert. You should feel a little overwhelmed after this lecture but trust me that is the only way to learn 3D modeling!</w:t>
+        <w:t xml:space="preserve"> will also </w:t>
+      </w:r>
+      <w:r>
+        <w:rPr>
+          <w:rFonts w:cs="Times New Roman"/>
+        </w:rPr>
+        <w:t xml:space="preserve">many new topics </w:t>
+      </w:r>
+      <w:proofErr w:type="gramStart"/>
+      <w:r>
+        <w:rPr>
+          <w:rFonts w:cs="Times New Roman"/>
+        </w:rPr>
+        <w:t>aimed</w:t>
+      </w:r>
+      <w:proofErr w:type="gramEnd"/>
+      <w:r>
+        <w:rPr>
+          <w:rFonts w:cs="Times New Roman"/>
+        </w:rPr>
+        <w:t xml:space="preserve"> at improving the realism of your render</w:t>
+      </w:r>
+      <w:r>
+        <w:rPr>
+          <w:rFonts w:cs="Times New Roman"/>
+        </w:rPr>
+        <w:t>. You should feel a little overwhelmed after this lecture but trust me that is the only way to learn 3D modeling!</w:t>
       </w:r>
     </w:p>
     <w:p>
@@ -695,10 +731,22 @@
         <w:t>render</w:t>
       </w:r>
       <w:r>
-        <w:t>, it is helpful to add a journal cover to your scene so you can see what it will look like when published.</w:t>
-      </w:r>
-      <w:r>
-        <w:t xml:space="preserve"> There are often large spaces of the scene that the journal would like to be blank and uninteresting, which can be disorienting without a reference.</w:t>
+        <w:t>, it is helpful to add a journal cover</w:t>
+      </w:r>
+      <w:r>
+        <w:t xml:space="preserve"> template</w:t>
+      </w:r>
+      <w:r>
+        <w:t xml:space="preserve"> to your scene so you can see what it will look like when published.</w:t>
+      </w:r>
+      <w:r>
+        <w:t xml:space="preserve"> There are often large spaces of the scene that the journal would like to be blank </w:t>
+      </w:r>
+      <w:r>
+        <w:t>for the title</w:t>
+      </w:r>
+      <w:r>
+        <w:t>, which can be disorienting without a reference.</w:t>
       </w:r>
     </w:p>
     <w:p>
@@ -768,6 +816,9 @@
       <w:r>
         <w:t xml:space="preserve"> Select a cover template image</w:t>
       </w:r>
+      <w:r>
+        <w:t xml:space="preserve"> from the lecture files</w:t>
+      </w:r>
     </w:p>
     <w:p>
       <w:pPr>
@@ -812,7 +863,19 @@
         </w:numPr>
       </w:pPr>
       <w:r>
-        <w:t xml:space="preserve">You will need to use </w:t>
+        <w:t xml:space="preserve">You will need to </w:t>
+      </w:r>
+      <w:r>
+        <w:t xml:space="preserve">practice </w:t>
+      </w:r>
+      <w:r>
+        <w:t>us</w:t>
+      </w:r>
+      <w:r>
+        <w:t>ing</w:t>
+      </w:r>
+      <w:r>
+        <w:t xml:space="preserve"> </w:t>
       </w:r>
       <w:r>
         <w:rPr>
@@ -849,6 +912,12 @@
           <w:szCs w:val="20"/>
         </w:rPr>
         <w:t>Rotate</w:t>
+      </w:r>
+      <w:r>
+        <w:rPr>
+          <w:rFonts w:cs="Times New Roman"/>
+        </w:rPr>
+        <w:t xml:space="preserve"> to achieve this</w:t>
       </w:r>
     </w:p>
     <w:p>
@@ -992,7 +1061,10 @@
         <w:t>It doesn’t have to be exact</w:t>
       </w:r>
       <w:r>
-        <w:t>. It is only for reference.</w:t>
+        <w:t>. It is only for reference</w:t>
+      </w:r>
+      <w:r>
+        <w:t xml:space="preserve"> and will not appear in the final render</w:t>
       </w:r>
     </w:p>
     <w:p>
@@ -1004,15 +1076,19 @@
         </w:numPr>
       </w:pPr>
       <w:r>
-        <w:t xml:space="preserve">Play around with the object we already </w:t>
-      </w:r>
-      <w:proofErr w:type="gramStart"/>
-      <w:r>
-        <w:t>have to</w:t>
-      </w:r>
-      <w:proofErr w:type="gramEnd"/>
-      <w:r>
-        <w:t xml:space="preserve"> get something you like</w:t>
+        <w:t>Play around with the object</w:t>
+      </w:r>
+      <w:r>
+        <w:t>s</w:t>
+      </w:r>
+      <w:r>
+        <w:t xml:space="preserve"> </w:t>
+      </w:r>
+      <w:r>
+        <w:t>until you</w:t>
+      </w:r>
+      <w:r>
+        <w:t xml:space="preserve"> have something you like</w:t>
       </w:r>
     </w:p>
     <w:p>
@@ -1153,7 +1229,19 @@
         <w:t>, but what if the journal you are submitting to prefers realistic less-stylized covers? Think Nature and Science. Let’s start with adding more realistic lighting. We can do this with an Environmental Textur</w:t>
       </w:r>
       <w:r>
-        <w:t>e. An environmental texture</w:t>
+        <w:t xml:space="preserve">e. An </w:t>
+      </w:r>
+      <w:r>
+        <w:t>E</w:t>
+      </w:r>
+      <w:r>
+        <w:t xml:space="preserve">nvironmental </w:t>
+      </w:r>
+      <w:r>
+        <w:t>T</w:t>
+      </w:r>
+      <w:r>
+        <w:t>exture</w:t>
       </w:r>
       <w:r>
         <w:t xml:space="preserve"> is a 360</w:t>
@@ -1192,12 +1280,14 @@
         <w:t xml:space="preserve">Go to: </w:t>
       </w:r>
       <w:hyperlink r:id="rId14" w:history="1">
+        <w:proofErr w:type="spellStart"/>
         <w:r>
           <w:rPr>
             <w:rStyle w:val="Hyperlink"/>
           </w:rPr>
-          <w:t>https://polyhaven.com/hdris</w:t>
+          <w:t>Polyhaven</w:t>
         </w:r>
+        <w:proofErr w:type="spellEnd"/>
       </w:hyperlink>
     </w:p>
     <w:p>
@@ -1222,642 +1312,19 @@
           <w:rPr>
             <w:rStyle w:val="Hyperlink"/>
           </w:rPr>
-          <w:t>https://dl.polyhaven.org/file/ph-assets/HDRIs/hdr/4k/canary_wharf_4k.hdr</w:t>
+          <w:t>Cana</w:t>
         </w:r>
-      </w:hyperlink>
-    </w:p>
-    <w:p>
-      <w:pPr>
-        <w:pStyle w:val="ListParagraph"/>
-        <w:numPr>
-          <w:ilvl w:val="0"/>
-          <w:numId w:val="13"/>
-        </w:numPr>
-      </w:pPr>
-      <w:r>
-        <w:t xml:space="preserve">Go to the </w:t>
-      </w:r>
-      <w:r>
-        <w:rPr>
-          <w:rFonts w:ascii="Fira Code" w:hAnsi="Fira Code"/>
-          <w:b/>
-          <w:bCs/>
-          <w:sz w:val="20"/>
-          <w:szCs w:val="20"/>
-        </w:rPr>
-        <w:t>T</w:t>
-      </w:r>
-      <w:r>
-        <w:rPr>
-          <w:rFonts w:ascii="Fira Code" w:hAnsi="Fira Code"/>
-          <w:b/>
-          <w:bCs/>
-          <w:sz w:val="20"/>
-          <w:szCs w:val="20"/>
-        </w:rPr>
-        <w:t xml:space="preserve">imeline </w:t>
-      </w:r>
-      <w:r>
-        <w:rPr>
-          <w:rFonts w:ascii="Fira Code" w:hAnsi="Fira Code"/>
-          <w:b/>
-          <w:bCs/>
-          <w:sz w:val="20"/>
-          <w:szCs w:val="20"/>
-        </w:rPr>
-        <w:t>W</w:t>
-      </w:r>
-      <w:r>
-        <w:rPr>
-          <w:rFonts w:ascii="Fira Code" w:hAnsi="Fira Code"/>
-          <w:b/>
-          <w:bCs/>
-          <w:sz w:val="20"/>
-          <w:szCs w:val="20"/>
-        </w:rPr>
-        <w:t>indow</w:t>
-      </w:r>
-      <w:r>
-        <w:t xml:space="preserve">, click on the clock in the </w:t>
-      </w:r>
-      <w:r>
-        <w:t>left-hand</w:t>
-      </w:r>
-      <w:r>
-        <w:t xml:space="preserve"> corner. This dropdown is called the </w:t>
-      </w:r>
-      <w:r>
-        <w:rPr>
-          <w:rFonts w:ascii="Fira Code" w:hAnsi="Fira Code"/>
-          <w:b/>
-          <w:bCs/>
-          <w:sz w:val="20"/>
-          <w:szCs w:val="20"/>
-        </w:rPr>
-        <w:t>Editor Type</w:t>
-      </w:r>
-    </w:p>
-    <w:p>
-      <w:pPr>
-        <w:pStyle w:val="ListParagraph"/>
-        <w:numPr>
-          <w:ilvl w:val="0"/>
-          <w:numId w:val="13"/>
-        </w:numPr>
-      </w:pPr>
-      <w:r>
-        <w:t xml:space="preserve">Select </w:t>
-      </w:r>
-      <w:r>
-        <w:rPr>
-          <w:rFonts w:ascii="Fira Code" w:hAnsi="Fira Code"/>
-          <w:b/>
-          <w:bCs/>
-          <w:sz w:val="20"/>
-          <w:szCs w:val="20"/>
-        </w:rPr>
-        <w:t>Shader Editor</w:t>
-      </w:r>
-      <w:r>
-        <w:t>, which is an image of a sphere</w:t>
-      </w:r>
-    </w:p>
-    <w:p>
-      <w:pPr>
-        <w:pStyle w:val="ListParagraph"/>
-        <w:numPr>
-          <w:ilvl w:val="0"/>
-          <w:numId w:val="13"/>
-        </w:numPr>
-      </w:pPr>
-      <w:r>
-        <w:lastRenderedPageBreak/>
-        <w:t xml:space="preserve">Change from </w:t>
-      </w:r>
-      <w:r>
-        <w:rPr>
-          <w:rFonts w:ascii="Fira Code" w:hAnsi="Fira Code"/>
-          <w:b/>
-          <w:bCs/>
-          <w:sz w:val="20"/>
-          <w:szCs w:val="20"/>
-        </w:rPr>
-        <w:t>Object</w:t>
-      </w:r>
-      <w:r>
-        <w:t xml:space="preserve"> to </w:t>
-      </w:r>
-      <w:r>
-        <w:rPr>
-          <w:rFonts w:ascii="Fira Code" w:hAnsi="Fira Code"/>
-          <w:b/>
-          <w:bCs/>
-          <w:sz w:val="20"/>
-          <w:szCs w:val="20"/>
-        </w:rPr>
-        <w:t>World</w:t>
-      </w:r>
-    </w:p>
-    <w:p>
-      <w:pPr>
-        <w:pStyle w:val="ListParagraph"/>
-        <w:numPr>
-          <w:ilvl w:val="0"/>
-          <w:numId w:val="13"/>
-        </w:numPr>
-      </w:pPr>
-      <w:r>
-        <w:t xml:space="preserve">Congrats! You just leveled up to working with </w:t>
-      </w:r>
-      <w:r>
-        <w:rPr>
-          <w:rFonts w:ascii="Fira Code" w:hAnsi="Fira Code"/>
-          <w:b/>
-          <w:bCs/>
-          <w:sz w:val="20"/>
-          <w:szCs w:val="20"/>
-        </w:rPr>
-        <w:t>Nodes</w:t>
-      </w:r>
-      <w:r>
-        <w:t>, one of the most powerful aspects of Blender</w:t>
-      </w:r>
-    </w:p>
-    <w:p>
-      <w:pPr>
-        <w:pStyle w:val="ListParagraph"/>
-        <w:numPr>
-          <w:ilvl w:val="0"/>
-          <w:numId w:val="13"/>
-        </w:numPr>
-      </w:pPr>
-      <w:r>
-        <w:t>Let’s add an environmental texture</w:t>
-      </w:r>
-    </w:p>
-    <w:p>
-      <w:pPr>
-        <w:pStyle w:val="ListParagraph"/>
-        <w:numPr>
-          <w:ilvl w:val="1"/>
-          <w:numId w:val="13"/>
-        </w:numPr>
-      </w:pPr>
-      <w:proofErr w:type="spellStart"/>
-      <w:r>
-        <w:rPr>
-          <w:rFonts w:ascii="Fira Code" w:hAnsi="Fira Code"/>
-          <w:b/>
-          <w:bCs/>
-          <w:sz w:val="20"/>
-          <w:szCs w:val="20"/>
-        </w:rPr>
-        <w:t>Shift+A</w:t>
-      </w:r>
-      <w:proofErr w:type="spellEnd"/>
-      <w:r>
-        <w:t xml:space="preserve"> </w:t>
-      </w:r>
-      <w:r>
-        <w:sym w:font="Wingdings" w:char="F0E0"/>
-      </w:r>
-      <w:r>
-        <w:t xml:space="preserve"> </w:t>
-      </w:r>
-      <w:r>
-        <w:rPr>
-          <w:rFonts w:ascii="Fira Code" w:hAnsi="Fira Code"/>
-          <w:b/>
-          <w:bCs/>
-          <w:sz w:val="20"/>
-          <w:szCs w:val="20"/>
-        </w:rPr>
-        <w:t>Search</w:t>
-      </w:r>
-      <w:r>
-        <w:t xml:space="preserve"> </w:t>
-      </w:r>
-      <w:r>
-        <w:sym w:font="Wingdings" w:char="F0E0"/>
-      </w:r>
-      <w:r>
-        <w:t xml:space="preserve"> </w:t>
-      </w:r>
-      <w:r>
-        <w:rPr>
-          <w:rFonts w:ascii="Fira Code" w:hAnsi="Fira Code"/>
-          <w:b/>
-          <w:bCs/>
-          <w:sz w:val="20"/>
-          <w:szCs w:val="20"/>
-        </w:rPr>
-        <w:t>Environmental Texture</w:t>
-      </w:r>
-    </w:p>
-    <w:p>
-      <w:pPr>
-        <w:pStyle w:val="ListParagraph"/>
-        <w:numPr>
-          <w:ilvl w:val="1"/>
-          <w:numId w:val="13"/>
-        </w:numPr>
-      </w:pPr>
-      <w:r>
-        <w:t xml:space="preserve">Connect </w:t>
-      </w:r>
-      <w:r>
-        <w:rPr>
-          <w:rFonts w:ascii="Fira Code" w:hAnsi="Fira Code"/>
-          <w:b/>
-          <w:bCs/>
-          <w:sz w:val="20"/>
-          <w:szCs w:val="20"/>
-        </w:rPr>
-        <w:t>Color</w:t>
-      </w:r>
-      <w:r>
-        <w:t xml:space="preserve"> to </w:t>
-      </w:r>
-      <w:r>
-        <w:rPr>
-          <w:rFonts w:ascii="Fira Code" w:hAnsi="Fira Code"/>
-          <w:b/>
-          <w:bCs/>
-          <w:sz w:val="20"/>
-          <w:szCs w:val="20"/>
-        </w:rPr>
-        <w:t>Color</w:t>
-      </w:r>
-    </w:p>
-    <w:p>
-      <w:pPr>
-        <w:pStyle w:val="ListParagraph"/>
-        <w:numPr>
-          <w:ilvl w:val="1"/>
-          <w:numId w:val="13"/>
-        </w:numPr>
-      </w:pPr>
-      <w:r>
-        <w:t xml:space="preserve">Click </w:t>
-      </w:r>
-      <w:r>
-        <w:rPr>
-          <w:rFonts w:ascii="Fira Code" w:hAnsi="Fira Code"/>
-          <w:b/>
-          <w:bCs/>
-          <w:sz w:val="20"/>
-          <w:szCs w:val="20"/>
-        </w:rPr>
-        <w:t>Open</w:t>
-      </w:r>
-      <w:r>
-        <w:t xml:space="preserve"> and find your HDRI file</w:t>
-      </w:r>
-    </w:p>
-    <w:p>
-      <w:pPr>
-        <w:pStyle w:val="ListParagraph"/>
-        <w:numPr>
-          <w:ilvl w:val="1"/>
-          <w:numId w:val="13"/>
-        </w:numPr>
-      </w:pPr>
-      <w:r>
-        <w:t xml:space="preserve">In the </w:t>
-      </w:r>
-      <w:r>
-        <w:rPr>
-          <w:rFonts w:ascii="Fira Code" w:hAnsi="Fira Code"/>
-          <w:b/>
-          <w:bCs/>
-          <w:sz w:val="20"/>
-          <w:szCs w:val="20"/>
-        </w:rPr>
-        <w:t>Background</w:t>
-      </w:r>
-      <w:r>
-        <w:t xml:space="preserve"> node change </w:t>
-      </w:r>
-      <w:r>
-        <w:rPr>
-          <w:rFonts w:ascii="Fira Code" w:hAnsi="Fira Code"/>
-          <w:b/>
-          <w:bCs/>
-          <w:sz w:val="20"/>
-          <w:szCs w:val="20"/>
-        </w:rPr>
-        <w:t>Strength</w:t>
-      </w:r>
-      <w:r>
-        <w:t xml:space="preserve"> to 0.</w:t>
-      </w:r>
-      <w:r>
-        <w:t>1</w:t>
-      </w:r>
-    </w:p>
-    <w:p>
-      <w:pPr>
-        <w:pStyle w:val="ListParagraph"/>
-        <w:numPr>
-          <w:ilvl w:val="0"/>
-          <w:numId w:val="13"/>
-        </w:numPr>
-      </w:pPr>
-      <w:r>
-        <w:t xml:space="preserve">Visualize the results by selecting the </w:t>
-      </w:r>
-      <w:r>
-        <w:rPr>
-          <w:rFonts w:ascii="Fira Code" w:hAnsi="Fira Code"/>
-          <w:b/>
-          <w:bCs/>
-          <w:sz w:val="20"/>
-          <w:szCs w:val="20"/>
-        </w:rPr>
-        <w:t>Rendered</w:t>
-      </w:r>
-      <w:r>
-        <w:t xml:space="preserve"> view in </w:t>
-      </w:r>
-      <w:r>
-        <w:rPr>
-          <w:rFonts w:ascii="Fira Code" w:hAnsi="Fira Code"/>
-          <w:b/>
-          <w:bCs/>
-          <w:sz w:val="20"/>
-          <w:szCs w:val="20"/>
-        </w:rPr>
-        <w:t>Viewport Shading</w:t>
-      </w:r>
-    </w:p>
-    <w:p>
-      <w:r>
-        <w:rPr>
-          <w:b/>
-          <w:bCs/>
-          <w:noProof/>
-        </w:rPr>
-        <w:pict w14:anchorId="48917E4B">
-          <v:rect id="_x0000_i1027" alt="" style="width:468pt;height:.05pt;mso-width-percent:0;mso-height-percent:0;mso-width-percent:0;mso-height-percent:0" o:hralign="center" o:hrstd="t" o:hr="t" fillcolor="#a0a0a0" stroked="f"/>
-        </w:pict>
-      </w:r>
-    </w:p>
-    <w:p>
-      <w:pPr>
-        <w:pStyle w:val="Heading1"/>
-      </w:pPr>
-      <w:r>
-        <w:t xml:space="preserve">Adding </w:t>
-      </w:r>
-      <w:r>
-        <w:t>procedural textures</w:t>
-      </w:r>
-      <w:r>
-        <w:t xml:space="preserve"> to molecules</w:t>
-      </w:r>
-      <w:r>
-        <w:t xml:space="preserve"> (</w:t>
-      </w:r>
-      <w:r>
-        <w:t>5</w:t>
-      </w:r>
-      <w:r>
-        <w:t xml:space="preserve"> min)</w:t>
-      </w:r>
-    </w:p>
-    <w:p>
-      <w:r>
-        <w:t xml:space="preserve">The scene has a </w:t>
-      </w:r>
-      <w:r>
-        <w:t xml:space="preserve">more realistic </w:t>
-      </w:r>
-      <w:r>
-        <w:t xml:space="preserve">feel </w:t>
-      </w:r>
-      <w:r>
-        <w:t>now,</w:t>
-      </w:r>
-      <w:r>
-        <w:t xml:space="preserve"> but the molecule feels out of place, like a cartoon in the real world. Let’s add some realistic textures to our molecule</w:t>
-      </w:r>
-      <w:r>
-        <w:t>.</w:t>
-      </w:r>
-      <w:r>
-        <w:t xml:space="preserve"> We will use </w:t>
-      </w:r>
-      <w:proofErr w:type="spellStart"/>
-      <w:r>
-        <w:t>BlenderKit</w:t>
-      </w:r>
-      <w:proofErr w:type="spellEnd"/>
-      <w:r>
-        <w:t xml:space="preserve">, which offers a wide change of different textures for free. Make sure to download </w:t>
-      </w:r>
-      <w:proofErr w:type="spellStart"/>
-      <w:r>
-        <w:t>BlenderKit</w:t>
-      </w:r>
-      <w:proofErr w:type="spellEnd"/>
-      <w:r>
-        <w:t xml:space="preserve"> before this lesson.</w:t>
-      </w:r>
-    </w:p>
-    <w:p>
-      <w:pPr>
-        <w:pStyle w:val="ListParagraph"/>
-        <w:numPr>
-          <w:ilvl w:val="0"/>
-          <w:numId w:val="15"/>
-        </w:numPr>
-      </w:pPr>
-      <w:r>
-        <w:t xml:space="preserve">Download the </w:t>
-      </w:r>
-      <w:proofErr w:type="spellStart"/>
-      <w:r>
-        <w:t>BlenderKit</w:t>
-      </w:r>
-      <w:proofErr w:type="spellEnd"/>
-      <w:r>
-        <w:t xml:space="preserve"> zip file: </w:t>
-      </w:r>
-      <w:hyperlink r:id="rId16" w:history="1">
         <w:r>
           <w:rPr>
             <w:rStyle w:val="Hyperlink"/>
           </w:rPr>
-          <w:t>https://www.blenderkit.com/get-blenderkit/</w:t>
+          <w:t>r</w:t>
         </w:r>
-      </w:hyperlink>
-    </w:p>
-    <w:p>
-      <w:pPr>
-        <w:pStyle w:val="ListParagraph"/>
-        <w:numPr>
-          <w:ilvl w:val="0"/>
-          <w:numId w:val="15"/>
-        </w:numPr>
-      </w:pPr>
-      <w:r>
-        <w:t xml:space="preserve">Go back to Blender and open </w:t>
-      </w:r>
-      <w:r>
-        <w:rPr>
-          <w:rFonts w:ascii="Fira Code" w:hAnsi="Fira Code"/>
-          <w:b/>
-          <w:bCs/>
-          <w:sz w:val="20"/>
-          <w:szCs w:val="20"/>
-        </w:rPr>
-        <w:t>Edit</w:t>
-      </w:r>
-      <w:r>
-        <w:t xml:space="preserve"> </w:t>
-      </w:r>
-      <w:r>
-        <w:sym w:font="Wingdings" w:char="F0E0"/>
-      </w:r>
-      <w:r>
-        <w:t xml:space="preserve"> </w:t>
-      </w:r>
-      <w:r>
-        <w:rPr>
-          <w:rFonts w:ascii="Fira Code" w:hAnsi="Fira Code"/>
-          <w:b/>
-          <w:bCs/>
-          <w:sz w:val="20"/>
-          <w:szCs w:val="20"/>
-        </w:rPr>
-        <w:t>Preferences</w:t>
-      </w:r>
-      <w:r>
-        <w:t xml:space="preserve"> </w:t>
-      </w:r>
-      <w:r>
-        <w:sym w:font="Wingdings" w:char="F0E0"/>
-      </w:r>
-      <w:r>
-        <w:t xml:space="preserve"> </w:t>
-      </w:r>
-      <w:r>
-        <w:rPr>
-          <w:rFonts w:ascii="Fira Code" w:hAnsi="Fira Code"/>
-          <w:b/>
-          <w:bCs/>
-          <w:sz w:val="20"/>
-          <w:szCs w:val="20"/>
-        </w:rPr>
-        <w:t>Add-ons</w:t>
-      </w:r>
-      <w:r>
-        <w:t xml:space="preserve"> </w:t>
-      </w:r>
-      <w:r>
-        <w:sym w:font="Wingdings" w:char="F0E0"/>
-      </w:r>
-      <w:r>
-        <w:t xml:space="preserve"> </w:t>
-      </w:r>
-      <w:r>
-        <w:rPr>
-          <w:rFonts w:ascii="Fira Code" w:hAnsi="Fira Code"/>
-          <w:b/>
-          <w:bCs/>
-          <w:sz w:val="20"/>
-          <w:szCs w:val="20"/>
-        </w:rPr>
-        <w:t>Install</w:t>
-      </w:r>
-    </w:p>
-    <w:p>
-      <w:pPr>
-        <w:pStyle w:val="ListParagraph"/>
-        <w:numPr>
-          <w:ilvl w:val="1"/>
-          <w:numId w:val="15"/>
-        </w:numPr>
-      </w:pPr>
-      <w:r>
-        <w:t xml:space="preserve">Click on the </w:t>
-      </w:r>
-      <w:proofErr w:type="spellStart"/>
-      <w:r>
-        <w:t>blenderkit</w:t>
-      </w:r>
-      <w:proofErr w:type="spellEnd"/>
-      <w:r>
-        <w:t xml:space="preserve"> zip. DO NOT UNZIP IT or it will not work.</w:t>
-      </w:r>
-    </w:p>
-    <w:p>
-      <w:pPr>
-        <w:pStyle w:val="ListParagraph"/>
-        <w:numPr>
-          <w:ilvl w:val="1"/>
-          <w:numId w:val="15"/>
-        </w:numPr>
-      </w:pPr>
-      <w:r>
-        <w:t xml:space="preserve">Click the drop-down on the </w:t>
-      </w:r>
-      <w:proofErr w:type="spellStart"/>
-      <w:r>
-        <w:t>BlenderKit</w:t>
-      </w:r>
-      <w:proofErr w:type="spellEnd"/>
-      <w:r>
-        <w:t xml:space="preserve"> Add-on and select </w:t>
-      </w:r>
-      <w:r>
-        <w:rPr>
-          <w:rFonts w:ascii="Fira Code" w:hAnsi="Fira Code"/>
-          <w:b/>
-          <w:bCs/>
-          <w:sz w:val="20"/>
-          <w:szCs w:val="20"/>
-        </w:rPr>
-        <w:t>Login</w:t>
-      </w:r>
-    </w:p>
-    <w:p>
-      <w:pPr>
-        <w:pStyle w:val="ListParagraph"/>
-        <w:numPr>
-          <w:ilvl w:val="0"/>
-          <w:numId w:val="14"/>
-        </w:numPr>
-      </w:pPr>
-      <w:r>
-        <w:t xml:space="preserve">Go to the </w:t>
-      </w:r>
-      <w:proofErr w:type="spellStart"/>
-      <w:r>
-        <w:t>BlenderKit</w:t>
-      </w:r>
-      <w:proofErr w:type="spellEnd"/>
-      <w:r>
-        <w:t xml:space="preserve"> website and find a realistic texture that you like</w:t>
-      </w:r>
-    </w:p>
-    <w:p>
-      <w:pPr>
-        <w:pStyle w:val="ListParagraph"/>
-        <w:numPr>
-          <w:ilvl w:val="1"/>
-          <w:numId w:val="14"/>
-        </w:numPr>
-      </w:pPr>
-      <w:r>
-        <w:t xml:space="preserve">For example: </w:t>
-      </w:r>
-      <w:hyperlink r:id="rId17" w:history="1">
         <w:r>
           <w:rPr>
             <w:rStyle w:val="Hyperlink"/>
           </w:rPr>
-          <w:t>https://www.blenderkit.com/get-blenderkit/54ed14c0-3c65-4586-a567-b3f080e7de77/</w:t>
+          <w:t>y Wharf</w:t>
         </w:r>
       </w:hyperlink>
     </w:p>
@@ -1865,22 +1332,664 @@
       <w:pPr>
         <w:pStyle w:val="ListParagraph"/>
         <w:numPr>
+          <w:ilvl w:val="0"/>
+          <w:numId w:val="13"/>
+        </w:numPr>
+      </w:pPr>
+      <w:r>
+        <w:t xml:space="preserve">Go to the </w:t>
+      </w:r>
+      <w:r>
+        <w:rPr>
+          <w:rFonts w:ascii="Fira Code" w:hAnsi="Fira Code"/>
+          <w:b/>
+          <w:bCs/>
+          <w:sz w:val="20"/>
+          <w:szCs w:val="20"/>
+        </w:rPr>
+        <w:t>T</w:t>
+      </w:r>
+      <w:r>
+        <w:rPr>
+          <w:rFonts w:ascii="Fira Code" w:hAnsi="Fira Code"/>
+          <w:b/>
+          <w:bCs/>
+          <w:sz w:val="20"/>
+          <w:szCs w:val="20"/>
+        </w:rPr>
+        <w:t xml:space="preserve">imeline </w:t>
+      </w:r>
+      <w:r>
+        <w:rPr>
+          <w:rFonts w:ascii="Fira Code" w:hAnsi="Fira Code"/>
+          <w:b/>
+          <w:bCs/>
+          <w:sz w:val="20"/>
+          <w:szCs w:val="20"/>
+        </w:rPr>
+        <w:t>W</w:t>
+      </w:r>
+      <w:r>
+        <w:rPr>
+          <w:rFonts w:ascii="Fira Code" w:hAnsi="Fira Code"/>
+          <w:b/>
+          <w:bCs/>
+          <w:sz w:val="20"/>
+          <w:szCs w:val="20"/>
+        </w:rPr>
+        <w:t>indow</w:t>
+      </w:r>
+      <w:r>
+        <w:t xml:space="preserve">, click on the clock in the </w:t>
+      </w:r>
+      <w:r>
+        <w:t>left-hand</w:t>
+      </w:r>
+      <w:r>
+        <w:t xml:space="preserve"> corner. This dropdown is called the </w:t>
+      </w:r>
+      <w:r>
+        <w:rPr>
+          <w:rFonts w:ascii="Fira Code" w:hAnsi="Fira Code"/>
+          <w:b/>
+          <w:bCs/>
+          <w:sz w:val="20"/>
+          <w:szCs w:val="20"/>
+        </w:rPr>
+        <w:t>Editor Type</w:t>
+      </w:r>
+    </w:p>
+    <w:p>
+      <w:pPr>
+        <w:pStyle w:val="ListParagraph"/>
+        <w:numPr>
+          <w:ilvl w:val="0"/>
+          <w:numId w:val="13"/>
+        </w:numPr>
+      </w:pPr>
+      <w:r>
+        <w:t xml:space="preserve">Select </w:t>
+      </w:r>
+      <w:r>
+        <w:rPr>
+          <w:rFonts w:ascii="Fira Code" w:hAnsi="Fira Code"/>
+          <w:b/>
+          <w:bCs/>
+          <w:sz w:val="20"/>
+          <w:szCs w:val="20"/>
+        </w:rPr>
+        <w:t>Shader Editor</w:t>
+      </w:r>
+      <w:r>
+        <w:t>, which is an image of a sphere</w:t>
+      </w:r>
+    </w:p>
+    <w:p>
+      <w:pPr>
+        <w:pStyle w:val="ListParagraph"/>
+        <w:numPr>
+          <w:ilvl w:val="0"/>
+          <w:numId w:val="13"/>
+        </w:numPr>
+      </w:pPr>
+      <w:r>
+        <w:t xml:space="preserve">Change from </w:t>
+      </w:r>
+      <w:r>
+        <w:rPr>
+          <w:rFonts w:ascii="Fira Code" w:hAnsi="Fira Code"/>
+          <w:b/>
+          <w:bCs/>
+          <w:sz w:val="20"/>
+          <w:szCs w:val="20"/>
+        </w:rPr>
+        <w:t>Object</w:t>
+      </w:r>
+      <w:r>
+        <w:t xml:space="preserve"> to </w:t>
+      </w:r>
+      <w:r>
+        <w:rPr>
+          <w:rFonts w:ascii="Fira Code" w:hAnsi="Fira Code"/>
+          <w:b/>
+          <w:bCs/>
+          <w:sz w:val="20"/>
+          <w:szCs w:val="20"/>
+        </w:rPr>
+        <w:t>World</w:t>
+      </w:r>
+    </w:p>
+    <w:p>
+      <w:pPr>
+        <w:pStyle w:val="ListParagraph"/>
+        <w:numPr>
+          <w:ilvl w:val="0"/>
+          <w:numId w:val="13"/>
+        </w:numPr>
+      </w:pPr>
+      <w:r>
+        <w:lastRenderedPageBreak/>
+        <w:t xml:space="preserve">Congrats! You just leveled up to working with </w:t>
+      </w:r>
+      <w:r>
+        <w:rPr>
+          <w:rFonts w:ascii="Fira Code" w:hAnsi="Fira Code"/>
+          <w:b/>
+          <w:bCs/>
+          <w:sz w:val="20"/>
+          <w:szCs w:val="20"/>
+        </w:rPr>
+        <w:t>Nodes</w:t>
+      </w:r>
+      <w:r>
+        <w:t>, one of the most powerful aspects of Blender</w:t>
+      </w:r>
+    </w:p>
+    <w:p>
+      <w:pPr>
+        <w:pStyle w:val="ListParagraph"/>
+        <w:numPr>
+          <w:ilvl w:val="0"/>
+          <w:numId w:val="13"/>
+        </w:numPr>
+      </w:pPr>
+      <w:r>
+        <w:t>Let’s add an environmental texture</w:t>
+      </w:r>
+    </w:p>
+    <w:p>
+      <w:pPr>
+        <w:pStyle w:val="ListParagraph"/>
+        <w:numPr>
+          <w:ilvl w:val="1"/>
+          <w:numId w:val="13"/>
+        </w:numPr>
+      </w:pPr>
+      <w:proofErr w:type="spellStart"/>
+      <w:r>
+        <w:rPr>
+          <w:rFonts w:ascii="Fira Code" w:hAnsi="Fira Code"/>
+          <w:b/>
+          <w:bCs/>
+          <w:sz w:val="20"/>
+          <w:szCs w:val="20"/>
+        </w:rPr>
+        <w:t>Shift+A</w:t>
+      </w:r>
+      <w:proofErr w:type="spellEnd"/>
+      <w:r>
+        <w:t xml:space="preserve"> </w:t>
+      </w:r>
+      <w:r>
+        <w:sym w:font="Wingdings" w:char="F0E0"/>
+      </w:r>
+      <w:r>
+        <w:t xml:space="preserve"> </w:t>
+      </w:r>
+      <w:r>
+        <w:rPr>
+          <w:rFonts w:ascii="Fira Code" w:hAnsi="Fira Code"/>
+          <w:b/>
+          <w:bCs/>
+          <w:sz w:val="20"/>
+          <w:szCs w:val="20"/>
+        </w:rPr>
+        <w:t>Search</w:t>
+      </w:r>
+      <w:r>
+        <w:t xml:space="preserve"> </w:t>
+      </w:r>
+      <w:r>
+        <w:sym w:font="Wingdings" w:char="F0E0"/>
+      </w:r>
+      <w:r>
+        <w:t xml:space="preserve"> </w:t>
+      </w:r>
+      <w:r>
+        <w:rPr>
+          <w:rFonts w:ascii="Fira Code" w:hAnsi="Fira Code"/>
+          <w:b/>
+          <w:bCs/>
+          <w:sz w:val="20"/>
+          <w:szCs w:val="20"/>
+        </w:rPr>
+        <w:t>Environmental Texture</w:t>
+      </w:r>
+    </w:p>
+    <w:p>
+      <w:pPr>
+        <w:pStyle w:val="ListParagraph"/>
+        <w:numPr>
+          <w:ilvl w:val="1"/>
+          <w:numId w:val="13"/>
+        </w:numPr>
+      </w:pPr>
+      <w:r>
+        <w:t xml:space="preserve">Connect </w:t>
+      </w:r>
+      <w:r>
+        <w:rPr>
+          <w:rFonts w:ascii="Fira Code" w:hAnsi="Fira Code"/>
+          <w:b/>
+          <w:bCs/>
+          <w:sz w:val="20"/>
+          <w:szCs w:val="20"/>
+        </w:rPr>
+        <w:t>Color</w:t>
+      </w:r>
+      <w:r>
+        <w:t xml:space="preserve"> to </w:t>
+      </w:r>
+      <w:r>
+        <w:rPr>
+          <w:rFonts w:ascii="Fira Code" w:hAnsi="Fira Code"/>
+          <w:b/>
+          <w:bCs/>
+          <w:sz w:val="20"/>
+          <w:szCs w:val="20"/>
+        </w:rPr>
+        <w:t>Color</w:t>
+      </w:r>
+    </w:p>
+    <w:p>
+      <w:pPr>
+        <w:pStyle w:val="ListParagraph"/>
+        <w:numPr>
+          <w:ilvl w:val="1"/>
+          <w:numId w:val="13"/>
+        </w:numPr>
+      </w:pPr>
+      <w:r>
+        <w:t xml:space="preserve">Click </w:t>
+      </w:r>
+      <w:r>
+        <w:rPr>
+          <w:rFonts w:ascii="Fira Code" w:hAnsi="Fira Code"/>
+          <w:b/>
+          <w:bCs/>
+          <w:sz w:val="20"/>
+          <w:szCs w:val="20"/>
+        </w:rPr>
+        <w:t>Open</w:t>
+      </w:r>
+      <w:r>
+        <w:t xml:space="preserve"> and find your HDRI file</w:t>
+      </w:r>
+    </w:p>
+    <w:p>
+      <w:pPr>
+        <w:pStyle w:val="ListParagraph"/>
+        <w:numPr>
+          <w:ilvl w:val="1"/>
+          <w:numId w:val="13"/>
+        </w:numPr>
+      </w:pPr>
+      <w:r>
+        <w:t xml:space="preserve">In the </w:t>
+      </w:r>
+      <w:r>
+        <w:rPr>
+          <w:rFonts w:ascii="Fira Code" w:hAnsi="Fira Code"/>
+          <w:b/>
+          <w:bCs/>
+          <w:sz w:val="20"/>
+          <w:szCs w:val="20"/>
+        </w:rPr>
+        <w:t>Background</w:t>
+      </w:r>
+      <w:r>
+        <w:t xml:space="preserve"> node change </w:t>
+      </w:r>
+      <w:r>
+        <w:rPr>
+          <w:rFonts w:ascii="Fira Code" w:hAnsi="Fira Code"/>
+          <w:b/>
+          <w:bCs/>
+          <w:sz w:val="20"/>
+          <w:szCs w:val="20"/>
+        </w:rPr>
+        <w:t>Strength</w:t>
+      </w:r>
+      <w:r>
+        <w:t xml:space="preserve"> to 0.</w:t>
+      </w:r>
+      <w:r>
+        <w:t>1</w:t>
+      </w:r>
+    </w:p>
+    <w:p>
+      <w:pPr>
+        <w:pStyle w:val="ListParagraph"/>
+        <w:numPr>
+          <w:ilvl w:val="0"/>
+          <w:numId w:val="13"/>
+        </w:numPr>
+      </w:pPr>
+      <w:r>
+        <w:t xml:space="preserve">Visualize the results by selecting the </w:t>
+      </w:r>
+      <w:r>
+        <w:rPr>
+          <w:rFonts w:ascii="Fira Code" w:hAnsi="Fira Code"/>
+          <w:b/>
+          <w:bCs/>
+          <w:sz w:val="20"/>
+          <w:szCs w:val="20"/>
+        </w:rPr>
+        <w:t>Rendered</w:t>
+      </w:r>
+      <w:r>
+        <w:t xml:space="preserve"> view in </w:t>
+      </w:r>
+      <w:r>
+        <w:rPr>
+          <w:rFonts w:ascii="Fira Code" w:hAnsi="Fira Code"/>
+          <w:b/>
+          <w:bCs/>
+          <w:sz w:val="20"/>
+          <w:szCs w:val="20"/>
+        </w:rPr>
+        <w:t>Viewport Shading</w:t>
+      </w:r>
+    </w:p>
+    <w:p>
+      <w:r>
+        <w:rPr>
+          <w:b/>
+          <w:bCs/>
+          <w:noProof/>
+        </w:rPr>
+        <w:pict w14:anchorId="48917E4B">
+          <v:rect id="_x0000_i1027" alt="" style="width:468pt;height:.05pt;mso-width-percent:0;mso-height-percent:0;mso-width-percent:0;mso-height-percent:0" o:hralign="center" o:hrstd="t" o:hr="t" fillcolor="#a0a0a0" stroked="f"/>
+        </w:pict>
+      </w:r>
+    </w:p>
+    <w:p>
+      <w:pPr>
+        <w:pStyle w:val="Heading1"/>
+      </w:pPr>
+      <w:r>
+        <w:t xml:space="preserve">Adding </w:t>
+      </w:r>
+      <w:r>
+        <w:t>procedural textures</w:t>
+      </w:r>
+      <w:r>
+        <w:t xml:space="preserve"> to molecules</w:t>
+      </w:r>
+      <w:r>
+        <w:t xml:space="preserve"> (</w:t>
+      </w:r>
+      <w:r>
+        <w:t>5</w:t>
+      </w:r>
+      <w:r>
+        <w:t xml:space="preserve"> min)</w:t>
+      </w:r>
+    </w:p>
+    <w:p>
+      <w:r>
+        <w:t xml:space="preserve">The scene has a </w:t>
+      </w:r>
+      <w:r>
+        <w:t xml:space="preserve">more realistic </w:t>
+      </w:r>
+      <w:r>
+        <w:t xml:space="preserve">feel </w:t>
+      </w:r>
+      <w:r>
+        <w:t>now,</w:t>
+      </w:r>
+      <w:r>
+        <w:t xml:space="preserve"> but the molecule feels out of place, like a cartoon in the real world. Let’s add some realistic textures to our molecule</w:t>
+      </w:r>
+      <w:r>
+        <w:t>.</w:t>
+      </w:r>
+      <w:r>
+        <w:t xml:space="preserve"> We will use </w:t>
+      </w:r>
+      <w:proofErr w:type="spellStart"/>
+      <w:r>
+        <w:t>BlenderKit</w:t>
+      </w:r>
+      <w:proofErr w:type="spellEnd"/>
+      <w:r>
+        <w:t xml:space="preserve">, which offers a wide change of different textures for free. Make sure to download </w:t>
+      </w:r>
+      <w:proofErr w:type="spellStart"/>
+      <w:r>
+        <w:t>BlenderKit</w:t>
+      </w:r>
+      <w:proofErr w:type="spellEnd"/>
+      <w:r>
+        <w:t xml:space="preserve"> before this lesson.</w:t>
+      </w:r>
+    </w:p>
+    <w:p>
+      <w:pPr>
+        <w:pStyle w:val="ListParagraph"/>
+        <w:numPr>
+          <w:ilvl w:val="0"/>
+          <w:numId w:val="15"/>
+        </w:numPr>
+      </w:pPr>
+      <w:r>
+        <w:t xml:space="preserve">Download the </w:t>
+      </w:r>
+      <w:proofErr w:type="spellStart"/>
+      <w:r>
+        <w:t>BlenderKit</w:t>
+      </w:r>
+      <w:proofErr w:type="spellEnd"/>
+      <w:r>
+        <w:t xml:space="preserve"> zip file: </w:t>
+      </w:r>
+      <w:hyperlink r:id="rId16" w:history="1">
+        <w:proofErr w:type="spellStart"/>
+        <w:r>
+          <w:rPr>
+            <w:rStyle w:val="Hyperlink"/>
+          </w:rPr>
+          <w:t>BlenderKit</w:t>
+        </w:r>
+        <w:proofErr w:type="spellEnd"/>
+      </w:hyperlink>
+    </w:p>
+    <w:p>
+      <w:pPr>
+        <w:pStyle w:val="ListParagraph"/>
+        <w:numPr>
+          <w:ilvl w:val="0"/>
+          <w:numId w:val="15"/>
+        </w:numPr>
+      </w:pPr>
+      <w:r>
+        <w:t xml:space="preserve">Go back to Blender and open </w:t>
+      </w:r>
+      <w:r>
+        <w:rPr>
+          <w:rFonts w:ascii="Fira Code" w:hAnsi="Fira Code"/>
+          <w:b/>
+          <w:bCs/>
+          <w:sz w:val="20"/>
+          <w:szCs w:val="20"/>
+        </w:rPr>
+        <w:t>Edit</w:t>
+      </w:r>
+      <w:r>
+        <w:t xml:space="preserve"> </w:t>
+      </w:r>
+      <w:r>
+        <w:sym w:font="Wingdings" w:char="F0E0"/>
+      </w:r>
+      <w:r>
+        <w:t xml:space="preserve"> </w:t>
+      </w:r>
+      <w:r>
+        <w:rPr>
+          <w:rFonts w:ascii="Fira Code" w:hAnsi="Fira Code"/>
+          <w:b/>
+          <w:bCs/>
+          <w:sz w:val="20"/>
+          <w:szCs w:val="20"/>
+        </w:rPr>
+        <w:t>Preferences</w:t>
+      </w:r>
+      <w:r>
+        <w:t xml:space="preserve"> </w:t>
+      </w:r>
+      <w:r>
+        <w:sym w:font="Wingdings" w:char="F0E0"/>
+      </w:r>
+      <w:r>
+        <w:t xml:space="preserve"> </w:t>
+      </w:r>
+      <w:r>
+        <w:rPr>
+          <w:rFonts w:ascii="Fira Code" w:hAnsi="Fira Code"/>
+          <w:b/>
+          <w:bCs/>
+          <w:sz w:val="20"/>
+          <w:szCs w:val="20"/>
+        </w:rPr>
+        <w:t>Add-ons</w:t>
+      </w:r>
+      <w:r>
+        <w:t xml:space="preserve"> </w:t>
+      </w:r>
+      <w:r>
+        <w:sym w:font="Wingdings" w:char="F0E0"/>
+      </w:r>
+      <w:r>
+        <w:t xml:space="preserve"> </w:t>
+      </w:r>
+      <w:r>
+        <w:rPr>
+          <w:rFonts w:ascii="Fira Code" w:hAnsi="Fira Code"/>
+          <w:b/>
+          <w:bCs/>
+          <w:sz w:val="20"/>
+          <w:szCs w:val="20"/>
+        </w:rPr>
+        <w:t>Install</w:t>
+      </w:r>
+    </w:p>
+    <w:p>
+      <w:pPr>
+        <w:pStyle w:val="ListParagraph"/>
+        <w:numPr>
+          <w:ilvl w:val="1"/>
+          <w:numId w:val="15"/>
+        </w:numPr>
+      </w:pPr>
+      <w:r>
+        <w:t xml:space="preserve">Click on the </w:t>
+      </w:r>
+      <w:proofErr w:type="spellStart"/>
+      <w:r>
+        <w:t>blenderkit</w:t>
+      </w:r>
+      <w:proofErr w:type="spellEnd"/>
+      <w:r>
+        <w:t xml:space="preserve"> zip. DO NOT UNZIP IT or it will not work.</w:t>
+      </w:r>
+    </w:p>
+    <w:p>
+      <w:pPr>
+        <w:pStyle w:val="ListParagraph"/>
+        <w:numPr>
+          <w:ilvl w:val="1"/>
+          <w:numId w:val="15"/>
+        </w:numPr>
+      </w:pPr>
+      <w:r>
+        <w:t xml:space="preserve">Click the drop-down on the </w:t>
+      </w:r>
+      <w:proofErr w:type="spellStart"/>
+      <w:r>
+        <w:t>BlenderKit</w:t>
+      </w:r>
+      <w:proofErr w:type="spellEnd"/>
+      <w:r>
+        <w:t xml:space="preserve"> Add-on and select </w:t>
+      </w:r>
+      <w:r>
+        <w:rPr>
+          <w:rFonts w:ascii="Fira Code" w:hAnsi="Fira Code"/>
+          <w:b/>
+          <w:bCs/>
+          <w:sz w:val="20"/>
+          <w:szCs w:val="20"/>
+        </w:rPr>
+        <w:t>Login</w:t>
+      </w:r>
+    </w:p>
+    <w:p>
+      <w:pPr>
+        <w:pStyle w:val="ListParagraph"/>
+        <w:numPr>
+          <w:ilvl w:val="0"/>
+          <w:numId w:val="14"/>
+        </w:numPr>
+      </w:pPr>
+      <w:r>
+        <w:t xml:space="preserve">Go to the </w:t>
+      </w:r>
+      <w:proofErr w:type="spellStart"/>
+      <w:r>
+        <w:t>BlenderKit</w:t>
+      </w:r>
+      <w:proofErr w:type="spellEnd"/>
+      <w:r>
+        <w:t xml:space="preserve"> website and find a realistic texture that you like</w:t>
+      </w:r>
+    </w:p>
+    <w:p>
+      <w:pPr>
+        <w:pStyle w:val="ListParagraph"/>
+        <w:numPr>
           <w:ilvl w:val="1"/>
           <w:numId w:val="14"/>
         </w:numPr>
       </w:pPr>
       <w:r>
-        <w:t xml:space="preserve">The texture will appear in the top left-hand corner of the </w:t>
-      </w:r>
-      <w:r>
-        <w:rPr>
-          <w:rFonts w:ascii="Fira Code" w:hAnsi="Fira Code"/>
-          <w:b/>
-          <w:bCs/>
-          <w:sz w:val="20"/>
-          <w:szCs w:val="20"/>
-        </w:rPr>
-        <w:t>3D Window</w:t>
+        <w:t>Don’t be afraid to be creative. For example, try searching for snow.</w:t>
+      </w:r>
+    </w:p>
+    <w:p>
+      <w:pPr>
+        <w:pStyle w:val="ListParagraph"/>
+        <w:numPr>
+          <w:ilvl w:val="2"/>
+          <w:numId w:val="14"/>
+        </w:numPr>
+      </w:pPr>
+      <w:r>
+        <w:t xml:space="preserve">When you find one you like, click </w:t>
+      </w:r>
+      <w:r>
+        <w:rPr>
+          <w:rFonts w:ascii="Fira Code" w:hAnsi="Fira Code"/>
+          <w:b/>
+          <w:bCs/>
+          <w:sz w:val="20"/>
+          <w:szCs w:val="20"/>
+        </w:rPr>
+        <w:t>Get this material</w:t>
+      </w:r>
+      <w:r>
+        <w:t xml:space="preserve"> then </w:t>
+      </w:r>
+      <w:r>
+        <w:rPr>
+          <w:rFonts w:ascii="Fira Code" w:hAnsi="Fira Code"/>
+          <w:b/>
+          <w:bCs/>
+          <w:sz w:val="20"/>
+          <w:szCs w:val="20"/>
+        </w:rPr>
+        <w:t>Copy link</w:t>
       </w:r>
     </w:p>
     <w:p>
@@ -1892,7 +2001,36 @@
         </w:numPr>
       </w:pPr>
       <w:r>
-        <w:t>Drag and drop the texture to the protein</w:t>
+        <w:t>From</w:t>
+      </w:r>
+      <w:r>
+        <w:t xml:space="preserve"> the top left-hand corner of the </w:t>
+      </w:r>
+      <w:r>
+        <w:rPr>
+          <w:rFonts w:ascii="Fira Code" w:hAnsi="Fira Code"/>
+          <w:b/>
+          <w:bCs/>
+          <w:sz w:val="20"/>
+          <w:szCs w:val="20"/>
+        </w:rPr>
+        <w:t>3D Window</w:t>
+      </w:r>
+      <w:r>
+        <w:rPr>
+          <w:rFonts w:ascii="Fira Code" w:hAnsi="Fira Code"/>
+          <w:b/>
+          <w:bCs/>
+          <w:sz w:val="20"/>
+          <w:szCs w:val="20"/>
+        </w:rPr>
+        <w:t xml:space="preserve">, </w:t>
+      </w:r>
+      <w:r>
+        <w:t>d</w:t>
+      </w:r>
+      <w:r>
+        <w:t>rag and drop the texture to the protein</w:t>
       </w:r>
     </w:p>
     <w:p>
@@ -1924,6 +2062,26 @@
       <w:pPr>
         <w:pStyle w:val="ListParagraph"/>
         <w:numPr>
+          <w:ilvl w:val="2"/>
+          <w:numId w:val="14"/>
+        </w:numPr>
+      </w:pPr>
+      <w:r>
+        <w:t xml:space="preserve">At this point, you should appreciate how much work the </w:t>
+      </w:r>
+      <w:proofErr w:type="spellStart"/>
+      <w:r>
+        <w:t>BlenderKit</w:t>
+      </w:r>
+      <w:proofErr w:type="spellEnd"/>
+      <w:r>
+        <w:t xml:space="preserve"> tool just accomplished for you</w:t>
+      </w:r>
+    </w:p>
+    <w:p>
+      <w:pPr>
+        <w:pStyle w:val="ListParagraph"/>
+        <w:numPr>
           <w:ilvl w:val="1"/>
           <w:numId w:val="14"/>
         </w:numPr>
@@ -1954,7 +2112,13 @@
         </w:numPr>
       </w:pPr>
       <w:r>
-        <w:t>Lastly, play with the lighting to get some interesting shadows</w:t>
+        <w:t xml:space="preserve">Lastly, </w:t>
+      </w:r>
+      <w:r>
+        <w:t xml:space="preserve">you can </w:t>
+      </w:r>
+      <w:r>
+        <w:t>play with the lighting to get some interesting shadows</w:t>
       </w:r>
     </w:p>
     <w:p>
@@ -2179,6 +2343,7 @@
         </w:numPr>
       </w:pPr>
       <w:r>
+        <w:lastRenderedPageBreak/>
         <w:t>Now we will apply the texture to the plane</w:t>
       </w:r>
     </w:p>
@@ -2191,7 +2356,6 @@
         </w:numPr>
       </w:pPr>
       <w:r>
-        <w:lastRenderedPageBreak/>
         <w:t>A dark cement texture would look interesting with this scene and go well with the snow texture of our molecule. However, feel free to use any texture. I will be using this one:</w:t>
       </w:r>
     </w:p>
@@ -2203,32 +2367,37 @@
           <w:numId w:val="16"/>
         </w:numPr>
       </w:pPr>
-      <w:proofErr w:type="spellStart"/>
-      <w:r>
-        <w:t>AmbientCG</w:t>
-      </w:r>
-      <w:proofErr w:type="spellEnd"/>
-      <w:r>
-        <w:t xml:space="preserve">: </w:t>
+      <w:r>
+        <w:t xml:space="preserve">Go to </w:t>
+      </w:r>
+      <w:hyperlink r:id="rId17" w:history="1">
+        <w:proofErr w:type="spellStart"/>
+        <w:r>
+          <w:rPr>
+            <w:rStyle w:val="Hyperlink"/>
+          </w:rPr>
+          <w:t>AmbientCG</w:t>
+        </w:r>
+        <w:proofErr w:type="spellEnd"/>
+      </w:hyperlink>
+    </w:p>
+    <w:p>
+      <w:pPr>
+        <w:pStyle w:val="ListParagraph"/>
+        <w:numPr>
+          <w:ilvl w:val="2"/>
+          <w:numId w:val="16"/>
+        </w:numPr>
+      </w:pPr>
+      <w:r>
+        <w:t xml:space="preserve">A dark cement texture would look good: </w:t>
       </w:r>
       <w:hyperlink r:id="rId18" w:history="1">
         <w:r>
           <w:rPr>
             <w:rStyle w:val="Hyperlink"/>
           </w:rPr>
-          <w:t>https://ambientcg.com/view?id=Surf</w:t>
-        </w:r>
-        <w:r>
-          <w:rPr>
-            <w:rStyle w:val="Hyperlink"/>
-          </w:rPr>
-          <w:t>a</w:t>
-        </w:r>
-        <w:r>
-          <w:rPr>
-            <w:rStyle w:val="Hyperlink"/>
-          </w:rPr>
-          <w:t>ceImperfections015</w:t>
+          <w:t>Surface Imperfections</w:t>
         </w:r>
       </w:hyperlink>
     </w:p>
@@ -2252,6 +2421,37 @@
           <w:szCs w:val="20"/>
         </w:rPr>
         <w:t>2K-PNG.zip</w:t>
+      </w:r>
+    </w:p>
+    <w:p>
+      <w:pPr>
+        <w:pStyle w:val="ListParagraph"/>
+        <w:numPr>
+          <w:ilvl w:val="2"/>
+          <w:numId w:val="16"/>
+        </w:numPr>
+      </w:pPr>
+      <w:r>
+        <w:rPr>
+          <w:rFonts w:cs="Times New Roman"/>
+        </w:rPr>
+        <w:t xml:space="preserve">You could also choose 4K but since the </w:t>
+      </w:r>
+      <w:r>
+        <w:rPr>
+          <w:rFonts w:ascii="Fira Code" w:hAnsi="Fira Code"/>
+          <w:b/>
+          <w:bCs/>
+          <w:sz w:val="20"/>
+          <w:szCs w:val="20"/>
+        </w:rPr>
+        <w:t>Depth of Field</w:t>
+      </w:r>
+      <w:r>
+        <w:rPr>
+          <w:rFonts w:cs="Times New Roman"/>
+        </w:rPr>
+        <w:t xml:space="preserve"> option will blur out any differences making them identical in this case and saving us some render time</w:t>
       </w:r>
     </w:p>
     <w:p>
@@ -2915,7 +3115,13 @@
         <w:t xml:space="preserve"> We will be adding some simple dust particles and camera smudges.</w:t>
       </w:r>
       <w:r>
-        <w:t xml:space="preserve"> This step is optional and just depends on the style preferences.</w:t>
+        <w:t xml:space="preserve"> This step is optional and just depends on </w:t>
+      </w:r>
+      <w:r>
+        <w:t>your</w:t>
+      </w:r>
+      <w:r>
+        <w:t xml:space="preserve"> style preferences.</w:t>
       </w:r>
     </w:p>
     <w:p>
@@ -3060,6 +3266,7 @@
           <w:sz w:val="20"/>
           <w:szCs w:val="20"/>
         </w:rPr>
+        <w:lastRenderedPageBreak/>
         <w:t>Shift+A</w:t>
       </w:r>
       <w:proofErr w:type="spellEnd"/>
@@ -3196,7 +3403,6 @@
         </w:numPr>
       </w:pPr>
       <w:r>
-        <w:lastRenderedPageBreak/>
         <w:t>A new node will appear for the image</w:t>
       </w:r>
     </w:p>

</xml_diff>

<commit_message>
Update Lecture 2 lesson files
</commit_message>
<xml_diff>
--- a/Lesson-2/Lecture-2_Notes.docx
+++ b/Lesson-2/Lecture-2_Notes.docx
@@ -1052,10 +1052,10 @@
         <w:t>Resolution X</w:t>
       </w:r>
       <w:r>
-        <w:t xml:space="preserve"> = 3</w:t>
-      </w:r>
-      <w:r>
-        <w:t>145</w:t>
+        <w:t xml:space="preserve"> = </w:t>
+      </w:r>
+      <w:r>
+        <w:t>1572</w:t>
       </w:r>
     </w:p>
     <w:p>
@@ -1080,7 +1080,7 @@
         <w:t xml:space="preserve"> = </w:t>
       </w:r>
       <w:r>
-        <w:t>3840</w:t>
+        <w:t>1920</w:t>
       </w:r>
     </w:p>
     <w:p>
@@ -1261,14 +1261,17 @@
         <w:jc w:val="center"/>
       </w:pPr>
       <w:r>
+        <w:lastRenderedPageBreak/>
+        <w:t>x</w:t>
+      </w:r>
+      <w:r>
         <w:rPr>
           <w:noProof/>
         </w:rPr>
-        <w:lastRenderedPageBreak/>
         <w:drawing>
-          <wp:inline distT="0" distB="0" distL="0" distR="0" wp14:anchorId="3A1166D5" wp14:editId="198E5D3B">
-            <wp:extent cx="3861881" cy="5104399"/>
-            <wp:effectExtent l="0" t="0" r="0" b="1270"/>
+          <wp:inline distT="0" distB="0" distL="0" distR="0" wp14:anchorId="3A1166D5" wp14:editId="26487F6F">
+            <wp:extent cx="3835400" cy="5080046"/>
+            <wp:effectExtent l="0" t="0" r="0" b="0"/>
             <wp:docPr id="6" name="Picture 6" descr="A screenshot of a video game&#10;&#10;Description automatically generated with medium confidence"/>
             <wp:cNvGraphicFramePr>
               <a:graphicFrameLocks xmlns:a="http://schemas.openxmlformats.org/drawingml/2006/main" noChangeAspect="1"/>
@@ -1280,7 +1283,7 @@
                     <pic:cNvPr id="6" name="Picture 6" descr="A screenshot of a video game&#10;&#10;Description automatically generated with medium confidence"/>
                     <pic:cNvPicPr/>
                   </pic:nvPicPr>
-                  <pic:blipFill>
+                  <pic:blipFill rotWithShape="1">
                     <a:blip r:embed="rId13" cstate="print">
                       <a:extLst>
                         <a:ext uri="{28A0092B-C50C-407E-A947-70E740481C1C}">
@@ -1288,18 +1291,25 @@
                         </a:ext>
                       </a:extLst>
                     </a:blip>
-                    <a:stretch>
-                      <a:fillRect/>
-                    </a:stretch>
+                    <a:srcRect l="329" r="329" b="449"/>
+                    <a:stretch/>
                   </pic:blipFill>
-                  <pic:spPr>
+                  <pic:spPr bwMode="auto">
                     <a:xfrm>
                       <a:off x="0" y="0"/>
-                      <a:ext cx="3888222" cy="5139215"/>
+                      <a:ext cx="3862643" cy="5116129"/>
                     </a:xfrm>
                     <a:prstGeom prst="rect">
                       <a:avLst/>
                     </a:prstGeom>
+                    <a:ln>
+                      <a:noFill/>
+                    </a:ln>
+                    <a:extLst>
+                      <a:ext uri="{53640926-AAD7-44D8-BBD7-CCE9431645EC}">
+                        <a14:shadowObscured xmlns:a14="http://schemas.microsoft.com/office/drawing/2010/main"/>
+                      </a:ext>
+                    </a:extLst>
                   </pic:spPr>
                 </pic:pic>
               </a:graphicData>
@@ -3204,7 +3214,7 @@
         </w:numPr>
       </w:pPr>
       <w:r>
-        <w:t>Lastly, you can play with the lighting to get some interesting shadows</w:t>
+        <w:t>Don’t forget to move Peptide Back onto the surface</w:t>
       </w:r>
     </w:p>
     <w:p>
@@ -3252,7 +3262,15 @@
         <w:t xml:space="preserve"> style preferences.</w:t>
       </w:r>
       <w:r>
-        <w:t xml:space="preserve"> In the Lesson 3, we will learn a much more sophisticated way to add dust particles but this demonstrations makes for a good opportunity to practice with the compositor.</w:t>
+        <w:t xml:space="preserve"> In the Lesson 3, we will learn a much more sophisticated way to add dust particles but </w:t>
+      </w:r>
+      <w:proofErr w:type="gramStart"/>
+      <w:r>
+        <w:t>this demonstrations</w:t>
+      </w:r>
+      <w:proofErr w:type="gramEnd"/>
+      <w:r>
+        <w:t xml:space="preserve"> makes for a good opportunity to practice with the compositor.</w:t>
       </w:r>
     </w:p>
     <w:p>
@@ -3406,7 +3424,7 @@
         <w:t xml:space="preserve"> = 0.</w:t>
       </w:r>
       <w:r>
-        <w:t>3</w:t>
+        <w:t>6</w:t>
       </w:r>
     </w:p>
     <w:p>
@@ -3431,7 +3449,7 @@
         <w:t xml:space="preserve"> = 0.</w:t>
       </w:r>
       <w:r>
-        <w:t>3</w:t>
+        <w:t>6</w:t>
       </w:r>
     </w:p>
     <w:p>

</xml_diff>